<commit_message>
ajustes em movimentação do inimigo
</commit_message>
<xml_diff>
--- a/src/diversos/docs/MappingTiles.docx
+++ b/src/diversos/docs/MappingTiles.docx
@@ -2307,11 +2307,95 @@
             <w:tcW w:w="1419" w:type="dxa"/>
           </w:tcPr>
           <w:p>
+            <w:pPr>
+              <w:rPr>
+                <w:noProof/>
+              </w:rPr>
+            </w:pPr>
             <w:r>
               <w:rPr>
                 <w:noProof/>
               </w:rPr>
               <w:lastRenderedPageBreak/>
+              <w:drawing>
+                <wp:inline distT="0" distB="0" distL="0" distR="0" wp14:anchorId="043B7673" wp14:editId="5F95A91F">
+                  <wp:extent cx="406400" cy="406400"/>
+                  <wp:effectExtent l="0" t="0" r="0" b="0"/>
+                  <wp:docPr id="700470798" name="Imagem 1"/>
+                  <wp:cNvGraphicFramePr>
+                    <a:graphicFrameLocks xmlns:a="http://schemas.openxmlformats.org/drawingml/2006/main" noChangeAspect="1"/>
+                  </wp:cNvGraphicFramePr>
+                  <a:graphic xmlns:a="http://schemas.openxmlformats.org/drawingml/2006/main">
+                    <a:graphicData uri="http://schemas.openxmlformats.org/drawingml/2006/picture">
+                      <pic:pic xmlns:pic="http://schemas.openxmlformats.org/drawingml/2006/picture">
+                        <pic:nvPicPr>
+                          <pic:cNvPr id="700470798" name=""/>
+                          <pic:cNvPicPr/>
+                        </pic:nvPicPr>
+                        <pic:blipFill>
+                          <a:blip r:embed="rId41"/>
+                          <a:stretch>
+                            <a:fillRect/>
+                          </a:stretch>
+                        </pic:blipFill>
+                        <pic:spPr>
+                          <a:xfrm>
+                            <a:off x="0" y="0"/>
+                            <a:ext cx="411188" cy="411188"/>
+                          </a:xfrm>
+                          <a:prstGeom prst="rect">
+                            <a:avLst/>
+                          </a:prstGeom>
+                        </pic:spPr>
+                      </pic:pic>
+                    </a:graphicData>
+                  </a:graphic>
+                </wp:inline>
+              </w:drawing>
+            </w:r>
+          </w:p>
+        </w:tc>
+        <w:tc>
+          <w:tcPr>
+            <w:tcW w:w="1417" w:type="dxa"/>
+          </w:tcPr>
+          <w:p>
+            <w:r>
+              <w:t>Inimigo 3</w:t>
+            </w:r>
+          </w:p>
+        </w:tc>
+        <w:tc>
+          <w:tcPr>
+            <w:tcW w:w="1701" w:type="dxa"/>
+          </w:tcPr>
+          <w:p>
+            <w:r>
+              <w:t>20140c</w:t>
+            </w:r>
+          </w:p>
+        </w:tc>
+        <w:tc>
+          <w:tcPr>
+            <w:tcW w:w="4955" w:type="dxa"/>
+          </w:tcPr>
+          <w:p>
+            <w:r>
+              <w:t>corInimigo3</w:t>
+            </w:r>
+          </w:p>
+        </w:tc>
+      </w:tr>
+      <w:tr>
+        <w:tc>
+          <w:tcPr>
+            <w:tcW w:w="1419" w:type="dxa"/>
+          </w:tcPr>
+          <w:p>
+            <w:r>
+              <w:rPr>
+                <w:noProof/>
+              </w:rPr>
               <w:drawing>
                 <wp:inline distT="0" distB="0" distL="0" distR="0" wp14:anchorId="3A651FEF" wp14:editId="5486E293">
                   <wp:extent cx="406400" cy="406400"/>
@@ -2328,7 +2412,7 @@
                           <pic:cNvPicPr/>
                         </pic:nvPicPr>
                         <pic:blipFill>
-                          <a:blip r:embed="rId41"/>
+                          <a:blip r:embed="rId42"/>
                           <a:stretch>
                             <a:fillRect/>
                           </a:stretch>
@@ -2375,7 +2459,7 @@
                           <pic:cNvPicPr/>
                         </pic:nvPicPr>
                         <pic:blipFill>
-                          <a:blip r:embed="rId42"/>
+                          <a:blip r:embed="rId43"/>
                           <a:stretch>
                             <a:fillRect/>
                           </a:stretch>
@@ -2446,7 +2530,7 @@
                           <pic:cNvPicPr/>
                         </pic:nvPicPr>
                         <pic:blipFill>
-                          <a:blip r:embed="rId43"/>
+                          <a:blip r:embed="rId44"/>
                           <a:stretch>
                             <a:fillRect/>
                           </a:stretch>
@@ -2493,7 +2577,7 @@
                           <pic:cNvPicPr/>
                         </pic:nvPicPr>
                         <pic:blipFill>
-                          <a:blip r:embed="rId44"/>
+                          <a:blip r:embed="rId45"/>
                           <a:stretch>
                             <a:fillRect/>
                           </a:stretch>
@@ -2564,7 +2648,7 @@
                           <pic:cNvPicPr/>
                         </pic:nvPicPr>
                         <pic:blipFill>
-                          <a:blip r:embed="rId45"/>
+                          <a:blip r:embed="rId46"/>
                           <a:stretch>
                             <a:fillRect/>
                           </a:stretch>
@@ -2611,7 +2695,7 @@
                           <pic:cNvPicPr/>
                         </pic:nvPicPr>
                         <pic:blipFill>
-                          <a:blip r:embed="rId46"/>
+                          <a:blip r:embed="rId47"/>
                           <a:stretch>
                             <a:fillRect/>
                           </a:stretch>
@@ -2682,7 +2766,7 @@
                           <pic:cNvPicPr/>
                         </pic:nvPicPr>
                         <pic:blipFill>
-                          <a:blip r:embed="rId47"/>
+                          <a:blip r:embed="rId48"/>
                           <a:stretch>
                             <a:fillRect/>
                           </a:stretch>
@@ -2729,7 +2813,7 @@
                           <pic:cNvPicPr/>
                         </pic:nvPicPr>
                         <pic:blipFill>
-                          <a:blip r:embed="rId48"/>
+                          <a:blip r:embed="rId49"/>
                           <a:stretch>
                             <a:fillRect/>
                           </a:stretch>
@@ -2800,7 +2884,7 @@
                           <pic:cNvPicPr/>
                         </pic:nvPicPr>
                         <pic:blipFill>
-                          <a:blip r:embed="rId49"/>
+                          <a:blip r:embed="rId50"/>
                           <a:stretch>
                             <a:fillRect/>
                           </a:stretch>
@@ -2847,7 +2931,7 @@
                           <pic:cNvPicPr/>
                         </pic:nvPicPr>
                         <pic:blipFill>
-                          <a:blip r:embed="rId50"/>
+                          <a:blip r:embed="rId51"/>
                           <a:stretch>
                             <a:fillRect/>
                           </a:stretch>
@@ -2918,7 +3002,7 @@
                           <pic:cNvPicPr/>
                         </pic:nvPicPr>
                         <pic:blipFill>
-                          <a:blip r:embed="rId51"/>
+                          <a:blip r:embed="rId52"/>
                           <a:stretch>
                             <a:fillRect/>
                           </a:stretch>
@@ -2965,7 +3049,7 @@
                           <pic:cNvPicPr/>
                         </pic:nvPicPr>
                         <pic:blipFill>
-                          <a:blip r:embed="rId52"/>
+                          <a:blip r:embed="rId53"/>
                           <a:stretch>
                             <a:fillRect/>
                           </a:stretch>
@@ -3036,7 +3120,7 @@
                           <pic:cNvPicPr/>
                         </pic:nvPicPr>
                         <pic:blipFill>
-                          <a:blip r:embed="rId53"/>
+                          <a:blip r:embed="rId54"/>
                           <a:stretch>
                             <a:fillRect/>
                           </a:stretch>
@@ -3083,7 +3167,7 @@
                           <pic:cNvPicPr/>
                         </pic:nvPicPr>
                         <pic:blipFill>
-                          <a:blip r:embed="rId54"/>
+                          <a:blip r:embed="rId55"/>
                           <a:stretch>
                             <a:fillRect/>
                           </a:stretch>
@@ -3154,7 +3238,7 @@
                           <pic:cNvPicPr/>
                         </pic:nvPicPr>
                         <pic:blipFill>
-                          <a:blip r:embed="rId55"/>
+                          <a:blip r:embed="rId56"/>
                           <a:stretch>
                             <a:fillRect/>
                           </a:stretch>
@@ -3201,7 +3285,7 @@
                           <pic:cNvPicPr/>
                         </pic:nvPicPr>
                         <pic:blipFill>
-                          <a:blip r:embed="rId56"/>
+                          <a:blip r:embed="rId57"/>
                           <a:stretch>
                             <a:fillRect/>
                           </a:stretch>
@@ -3272,7 +3356,7 @@
                           <pic:cNvPicPr/>
                         </pic:nvPicPr>
                         <pic:blipFill>
-                          <a:blip r:embed="rId57"/>
+                          <a:blip r:embed="rId58"/>
                           <a:stretch>
                             <a:fillRect/>
                           </a:stretch>
@@ -3319,7 +3403,7 @@
                           <pic:cNvPicPr/>
                         </pic:nvPicPr>
                         <pic:blipFill>
-                          <a:blip r:embed="rId58"/>
+                          <a:blip r:embed="rId59"/>
                           <a:stretch>
                             <a:fillRect/>
                           </a:stretch>
@@ -3390,7 +3474,7 @@
                           <pic:cNvPicPr/>
                         </pic:nvPicPr>
                         <pic:blipFill>
-                          <a:blip r:embed="rId59"/>
+                          <a:blip r:embed="rId60"/>
                           <a:stretch>
                             <a:fillRect/>
                           </a:stretch>
@@ -3476,7 +3560,7 @@
                           <pic:cNvPicPr/>
                         </pic:nvPicPr>
                         <pic:blipFill>
-                          <a:blip r:embed="rId60"/>
+                          <a:blip r:embed="rId61"/>
                           <a:stretch>
                             <a:fillRect/>
                           </a:stretch>
@@ -3553,7 +3637,7 @@
                           <pic:cNvPicPr/>
                         </pic:nvPicPr>
                         <pic:blipFill>
-                          <a:blip r:embed="rId61"/>
+                          <a:blip r:embed="rId62"/>
                           <a:stretch>
                             <a:fillRect/>
                           </a:stretch>
@@ -3600,7 +3684,7 @@
                           <pic:cNvPicPr/>
                         </pic:nvPicPr>
                         <pic:blipFill>
-                          <a:blip r:embed="rId62"/>
+                          <a:blip r:embed="rId63"/>
                           <a:stretch>
                             <a:fillRect/>
                           </a:stretch>
@@ -3671,7 +3755,7 @@
                           <pic:cNvPicPr/>
                         </pic:nvPicPr>
                         <pic:blipFill>
-                          <a:blip r:embed="rId63"/>
+                          <a:blip r:embed="rId64"/>
                           <a:stretch>
                             <a:fillRect/>
                           </a:stretch>
@@ -3718,7 +3802,7 @@
                           <pic:cNvPicPr/>
                         </pic:nvPicPr>
                         <pic:blipFill>
-                          <a:blip r:embed="rId64"/>
+                          <a:blip r:embed="rId65"/>
                           <a:stretch>
                             <a:fillRect/>
                           </a:stretch>
@@ -3789,7 +3873,7 @@
                           <pic:cNvPicPr/>
                         </pic:nvPicPr>
                         <pic:blipFill>
-                          <a:blip r:embed="rId65"/>
+                          <a:blip r:embed="rId66"/>
                           <a:stretch>
                             <a:fillRect/>
                           </a:stretch>
@@ -3836,7 +3920,7 @@
                           <pic:cNvPicPr/>
                         </pic:nvPicPr>
                         <pic:blipFill>
-                          <a:blip r:embed="rId66"/>
+                          <a:blip r:embed="rId67"/>
                           <a:stretch>
                             <a:fillRect/>
                           </a:stretch>
@@ -3907,7 +3991,7 @@
                           <pic:cNvPicPr/>
                         </pic:nvPicPr>
                         <pic:blipFill>
-                          <a:blip r:embed="rId67"/>
+                          <a:blip r:embed="rId68"/>
                           <a:stretch>
                             <a:fillRect/>
                           </a:stretch>
@@ -3954,7 +4038,7 @@
                           <pic:cNvPicPr/>
                         </pic:nvPicPr>
                         <pic:blipFill>
-                          <a:blip r:embed="rId68"/>
+                          <a:blip r:embed="rId69"/>
                           <a:stretch>
                             <a:fillRect/>
                           </a:stretch>
@@ -4025,7 +4109,7 @@
                           <pic:cNvPicPr/>
                         </pic:nvPicPr>
                         <pic:blipFill>
-                          <a:blip r:embed="rId69"/>
+                          <a:blip r:embed="rId70"/>
                           <a:stretch>
                             <a:fillRect/>
                           </a:stretch>
@@ -4072,7 +4156,7 @@
                           <pic:cNvPicPr/>
                         </pic:nvPicPr>
                         <pic:blipFill>
-                          <a:blip r:embed="rId70"/>
+                          <a:blip r:embed="rId71"/>
                           <a:stretch>
                             <a:fillRect/>
                           </a:stretch>
@@ -4143,7 +4227,7 @@
                           <pic:cNvPicPr/>
                         </pic:nvPicPr>
                         <pic:blipFill>
-                          <a:blip r:embed="rId71"/>
+                          <a:blip r:embed="rId72"/>
                           <a:stretch>
                             <a:fillRect/>
                           </a:stretch>
@@ -4190,7 +4274,7 @@
                           <pic:cNvPicPr/>
                         </pic:nvPicPr>
                         <pic:blipFill>
-                          <a:blip r:embed="rId72"/>
+                          <a:blip r:embed="rId73"/>
                           <a:stretch>
                             <a:fillRect/>
                           </a:stretch>
@@ -4259,7 +4343,7 @@
                           <pic:cNvPicPr/>
                         </pic:nvPicPr>
                         <pic:blipFill>
-                          <a:blip r:embed="rId73"/>
+                          <a:blip r:embed="rId74"/>
                           <a:stretch>
                             <a:fillRect/>
                           </a:stretch>
@@ -4306,7 +4390,7 @@
                           <pic:cNvPicPr/>
                         </pic:nvPicPr>
                         <pic:blipFill>
-                          <a:blip r:embed="rId74"/>
+                          <a:blip r:embed="rId75"/>
                           <a:stretch>
                             <a:fillRect/>
                           </a:stretch>
@@ -4375,7 +4459,7 @@
                           <pic:cNvPicPr/>
                         </pic:nvPicPr>
                         <pic:blipFill>
-                          <a:blip r:embed="rId75"/>
+                          <a:blip r:embed="rId76"/>
                           <a:stretch>
                             <a:fillRect/>
                           </a:stretch>
@@ -4422,7 +4506,7 @@
                           <pic:cNvPicPr/>
                         </pic:nvPicPr>
                         <pic:blipFill>
-                          <a:blip r:embed="rId76"/>
+                          <a:blip r:embed="rId77"/>
                           <a:stretch>
                             <a:fillRect/>
                           </a:stretch>
@@ -4493,7 +4577,7 @@
                           <pic:cNvPicPr/>
                         </pic:nvPicPr>
                         <pic:blipFill>
-                          <a:blip r:embed="rId77"/>
+                          <a:blip r:embed="rId78"/>
                           <a:stretch>
                             <a:fillRect/>
                           </a:stretch>
@@ -4540,7 +4624,7 @@
                           <pic:cNvPicPr/>
                         </pic:nvPicPr>
                         <pic:blipFill>
-                          <a:blip r:embed="rId78"/>
+                          <a:blip r:embed="rId79"/>
                           <a:stretch>
                             <a:fillRect/>
                           </a:stretch>
@@ -4595,6 +4679,7 @@
               <w:rPr>
                 <w:noProof/>
               </w:rPr>
+              <w:lastRenderedPageBreak/>
               <w:drawing>
                 <wp:inline distT="0" distB="0" distL="0" distR="0" wp14:anchorId="638AE24B" wp14:editId="62183CC6">
                   <wp:extent cx="406400" cy="406400"/>
@@ -4611,7 +4696,7 @@
                           <pic:cNvPicPr/>
                         </pic:nvPicPr>
                         <pic:blipFill>
-                          <a:blip r:embed="rId79"/>
+                          <a:blip r:embed="rId80"/>
                           <a:stretch>
                             <a:fillRect/>
                           </a:stretch>
@@ -4658,7 +4743,7 @@
                           <pic:cNvPicPr/>
                         </pic:nvPicPr>
                         <pic:blipFill>
-                          <a:blip r:embed="rId80"/>
+                          <a:blip r:embed="rId81"/>
                           <a:stretch>
                             <a:fillRect/>
                           </a:stretch>
@@ -4713,7 +4798,6 @@
               <w:rPr>
                 <w:noProof/>
               </w:rPr>
-              <w:lastRenderedPageBreak/>
               <w:drawing>
                 <wp:inline distT="0" distB="0" distL="0" distR="0" wp14:anchorId="47628FEE" wp14:editId="2B388AA2">
                   <wp:extent cx="406400" cy="406400"/>
@@ -4730,7 +4814,7 @@
                           <pic:cNvPicPr/>
                         </pic:nvPicPr>
                         <pic:blipFill>
-                          <a:blip r:embed="rId81"/>
+                          <a:blip r:embed="rId82"/>
                           <a:stretch>
                             <a:fillRect/>
                           </a:stretch>
@@ -4777,7 +4861,7 @@
                           <pic:cNvPicPr/>
                         </pic:nvPicPr>
                         <pic:blipFill>
-                          <a:blip r:embed="rId82"/>
+                          <a:blip r:embed="rId83"/>
                           <a:stretch>
                             <a:fillRect/>
                           </a:stretch>
@@ -4851,7 +4935,7 @@
                           <pic:cNvPicPr/>
                         </pic:nvPicPr>
                         <pic:blipFill>
-                          <a:blip r:embed="rId83"/>
+                          <a:blip r:embed="rId84"/>
                           <a:stretch>
                             <a:fillRect/>
                           </a:stretch>
@@ -4903,7 +4987,7 @@
                           <pic:cNvPicPr/>
                         </pic:nvPicPr>
                         <pic:blipFill>
-                          <a:blip r:embed="rId84"/>
+                          <a:blip r:embed="rId85"/>
                           <a:stretch>
                             <a:fillRect/>
                           </a:stretch>
@@ -4983,7 +5067,7 @@
                           <pic:cNvPicPr/>
                         </pic:nvPicPr>
                         <pic:blipFill>
-                          <a:blip r:embed="rId85"/>
+                          <a:blip r:embed="rId86"/>
                           <a:stretch>
                             <a:fillRect/>
                           </a:stretch>
@@ -5035,7 +5119,7 @@
                           <pic:cNvPicPr/>
                         </pic:nvPicPr>
                         <pic:blipFill>
-                          <a:blip r:embed="rId86"/>
+                          <a:blip r:embed="rId87"/>
                           <a:stretch>
                             <a:fillRect/>
                           </a:stretch>
@@ -5117,7 +5201,7 @@
                           <pic:cNvPicPr/>
                         </pic:nvPicPr>
                         <pic:blipFill>
-                          <a:blip r:embed="rId87"/>
+                          <a:blip r:embed="rId88"/>
                           <a:stretch>
                             <a:fillRect/>
                           </a:stretch>
@@ -5169,7 +5253,7 @@
                           <pic:cNvPicPr/>
                         </pic:nvPicPr>
                         <pic:blipFill>
-                          <a:blip r:embed="rId88"/>
+                          <a:blip r:embed="rId89"/>
                           <a:stretch>
                             <a:fillRect/>
                           </a:stretch>
@@ -5251,7 +5335,7 @@
                           <pic:cNvPicPr/>
                         </pic:nvPicPr>
                         <pic:blipFill>
-                          <a:blip r:embed="rId89"/>
+                          <a:blip r:embed="rId90"/>
                           <a:stretch>
                             <a:fillRect/>
                           </a:stretch>
@@ -5303,7 +5387,7 @@
                           <pic:cNvPicPr/>
                         </pic:nvPicPr>
                         <pic:blipFill>
-                          <a:blip r:embed="rId90"/>
+                          <a:blip r:embed="rId91"/>
                           <a:stretch>
                             <a:fillRect/>
                           </a:stretch>
@@ -5383,7 +5467,7 @@
                           <pic:cNvPicPr/>
                         </pic:nvPicPr>
                         <pic:blipFill>
-                          <a:blip r:embed="rId91"/>
+                          <a:blip r:embed="rId92"/>
                           <a:stretch>
                             <a:fillRect/>
                           </a:stretch>
@@ -5469,7 +5553,7 @@
                           <pic:cNvPicPr/>
                         </pic:nvPicPr>
                         <pic:blipFill>
-                          <a:blip r:embed="rId92"/>
+                          <a:blip r:embed="rId93"/>
                           <a:stretch>
                             <a:fillRect/>
                           </a:stretch>
@@ -5521,7 +5605,7 @@
                           <pic:cNvPicPr/>
                         </pic:nvPicPr>
                         <pic:blipFill>
-                          <a:blip r:embed="rId93"/>
+                          <a:blip r:embed="rId94"/>
                           <a:stretch>
                             <a:fillRect/>
                           </a:stretch>
@@ -5603,7 +5687,7 @@
                           <pic:cNvPicPr/>
                         </pic:nvPicPr>
                         <pic:blipFill>
-                          <a:blip r:embed="rId94"/>
+                          <a:blip r:embed="rId95"/>
                           <a:stretch>
                             <a:fillRect/>
                           </a:stretch>
@@ -5655,7 +5739,7 @@
                           <pic:cNvPicPr/>
                         </pic:nvPicPr>
                         <pic:blipFill>
-                          <a:blip r:embed="rId95"/>
+                          <a:blip r:embed="rId96"/>
                           <a:stretch>
                             <a:fillRect/>
                           </a:stretch>
@@ -5731,7 +5815,7 @@
                           <pic:cNvPicPr/>
                         </pic:nvPicPr>
                         <pic:blipFill>
-                          <a:blip r:embed="rId96"/>
+                          <a:blip r:embed="rId97"/>
                           <a:stretch>
                             <a:fillRect/>
                           </a:stretch>
@@ -5783,7 +5867,7 @@
                           <pic:cNvPicPr/>
                         </pic:nvPicPr>
                         <pic:blipFill>
-                          <a:blip r:embed="rId97"/>
+                          <a:blip r:embed="rId98"/>
                           <a:stretch>
                             <a:fillRect/>
                           </a:stretch>
@@ -5859,7 +5943,7 @@
                           <pic:cNvPicPr/>
                         </pic:nvPicPr>
                         <pic:blipFill>
-                          <a:blip r:embed="rId98"/>
+                          <a:blip r:embed="rId99"/>
                           <a:stretch>
                             <a:fillRect/>
                           </a:stretch>
@@ -5939,7 +6023,7 @@
                           <pic:cNvPicPr/>
                         </pic:nvPicPr>
                         <pic:blipFill>
-                          <a:blip r:embed="rId99"/>
+                          <a:blip r:embed="rId100"/>
                           <a:stretch>
                             <a:fillRect/>
                           </a:stretch>
@@ -5986,7 +6070,7 @@
                           <pic:cNvPicPr/>
                         </pic:nvPicPr>
                         <pic:blipFill>
-                          <a:blip r:embed="rId100"/>
+                          <a:blip r:embed="rId101"/>
                           <a:stretch>
                             <a:fillRect/>
                           </a:stretch>
@@ -6062,7 +6146,7 @@
                           <pic:cNvPicPr/>
                         </pic:nvPicPr>
                         <pic:blipFill>
-                          <a:blip r:embed="rId101"/>
+                          <a:blip r:embed="rId102"/>
                           <a:stretch>
                             <a:fillRect/>
                           </a:stretch>
@@ -6109,7 +6193,7 @@
                           <pic:cNvPicPr/>
                         </pic:nvPicPr>
                         <pic:blipFill>
-                          <a:blip r:embed="rId102"/>
+                          <a:blip r:embed="rId103"/>
                           <a:stretch>
                             <a:fillRect/>
                           </a:stretch>
@@ -6184,7 +6268,7 @@
                           <pic:cNvPicPr/>
                         </pic:nvPicPr>
                         <pic:blipFill>
-                          <a:blip r:embed="rId103"/>
+                          <a:blip r:embed="rId104"/>
                           <a:stretch>
                             <a:fillRect/>
                           </a:stretch>
@@ -6231,7 +6315,7 @@
                           <pic:cNvPicPr/>
                         </pic:nvPicPr>
                         <pic:blipFill>
-                          <a:blip r:embed="rId104"/>
+                          <a:blip r:embed="rId105"/>
                           <a:stretch>
                             <a:fillRect/>
                           </a:stretch>
@@ -6305,7 +6389,7 @@
                           <pic:cNvPicPr/>
                         </pic:nvPicPr>
                         <pic:blipFill>
-                          <a:blip r:embed="rId105"/>
+                          <a:blip r:embed="rId106"/>
                           <a:stretch>
                             <a:fillRect/>
                           </a:stretch>
@@ -6357,7 +6441,7 @@
                           <pic:cNvPicPr/>
                         </pic:nvPicPr>
                         <pic:blipFill>
-                          <a:blip r:embed="rId106"/>
+                          <a:blip r:embed="rId107"/>
                           <a:stretch>
                             <a:fillRect/>
                           </a:stretch>
@@ -6439,7 +6523,7 @@
                           <pic:cNvPicPr/>
                         </pic:nvPicPr>
                         <pic:blipFill>
-                          <a:blip r:embed="rId107"/>
+                          <a:blip r:embed="rId108"/>
                           <a:stretch>
                             <a:fillRect/>
                           </a:stretch>
@@ -6527,7 +6611,7 @@
                           <pic:cNvPicPr/>
                         </pic:nvPicPr>
                         <pic:blipFill>
-                          <a:blip r:embed="rId108"/>
+                          <a:blip r:embed="rId109"/>
                           <a:stretch>
                             <a:fillRect/>
                           </a:stretch>
@@ -6579,7 +6663,7 @@
                           <pic:cNvPicPr/>
                         </pic:nvPicPr>
                         <pic:blipFill>
-                          <a:blip r:embed="rId109"/>
+                          <a:blip r:embed="rId110"/>
                           <a:stretch>
                             <a:fillRect/>
                           </a:stretch>
@@ -6650,7 +6734,7 @@
                           <pic:cNvPicPr/>
                         </pic:nvPicPr>
                         <pic:blipFill>
-                          <a:blip r:embed="rId110"/>
+                          <a:blip r:embed="rId111"/>
                           <a:stretch>
                             <a:fillRect/>
                           </a:stretch>
@@ -6697,7 +6781,7 @@
                           <pic:cNvPicPr/>
                         </pic:nvPicPr>
                         <pic:blipFill>
-                          <a:blip r:embed="rId111"/>
+                          <a:blip r:embed="rId112"/>
                           <a:stretch>
                             <a:fillRect/>
                           </a:stretch>
@@ -6773,7 +6857,7 @@
                           <pic:cNvPicPr/>
                         </pic:nvPicPr>
                         <pic:blipFill>
-                          <a:blip r:embed="rId112"/>
+                          <a:blip r:embed="rId113"/>
                           <a:stretch>
                             <a:fillRect/>
                           </a:stretch>
@@ -6825,7 +6909,7 @@
                           <pic:cNvPicPr/>
                         </pic:nvPicPr>
                         <pic:blipFill>
-                          <a:blip r:embed="rId113"/>
+                          <a:blip r:embed="rId114"/>
                           <a:stretch>
                             <a:fillRect/>
                           </a:stretch>
@@ -6901,7 +6985,7 @@
                           <pic:cNvPicPr/>
                         </pic:nvPicPr>
                         <pic:blipFill>
-                          <a:blip r:embed="rId114"/>
+                          <a:blip r:embed="rId115"/>
                           <a:stretch>
                             <a:fillRect/>
                           </a:stretch>
@@ -6953,7 +7037,7 @@
                           <pic:cNvPicPr/>
                         </pic:nvPicPr>
                         <pic:blipFill>
-                          <a:blip r:embed="rId115"/>
+                          <a:blip r:embed="rId116"/>
                           <a:stretch>
                             <a:fillRect/>
                           </a:stretch>
@@ -6992,10 +7076,7 @@
           <w:p>
             <w:proofErr w:type="spellStart"/>
             <w:r>
-              <w:t>corJuncaoSimplesUmBlocoDuplo</w:t>
-            </w:r>
-            <w:r>
-              <w:t>Esquerda</w:t>
+              <w:t>corJuncaoSimplesUmBlocoDuploEsquerda</w:t>
             </w:r>
             <w:proofErr w:type="spellEnd"/>
           </w:p>

</xml_diff>

<commit_message>
TESTES COM NOVOS SPRITES
</commit_message>
<xml_diff>
--- a/src/diversos/docs/MappingTiles.docx
+++ b/src/diversos/docs/MappingTiles.docx
@@ -2392,6 +2392,90 @@
             <w:tcW w:w="1419" w:type="dxa"/>
           </w:tcPr>
           <w:p>
+            <w:pPr>
+              <w:rPr>
+                <w:noProof/>
+              </w:rPr>
+            </w:pPr>
+            <w:r>
+              <w:rPr>
+                <w:noProof/>
+              </w:rPr>
+              <w:drawing>
+                <wp:inline distT="0" distB="0" distL="0" distR="0" wp14:anchorId="4FEE3091" wp14:editId="04AF6548">
+                  <wp:extent cx="406400" cy="406400"/>
+                  <wp:effectExtent l="0" t="0" r="0" b="0"/>
+                  <wp:docPr id="288488812" name="Imagem 1"/>
+                  <wp:cNvGraphicFramePr>
+                    <a:graphicFrameLocks xmlns:a="http://schemas.openxmlformats.org/drawingml/2006/main" noChangeAspect="1"/>
+                  </wp:cNvGraphicFramePr>
+                  <a:graphic xmlns:a="http://schemas.openxmlformats.org/drawingml/2006/main">
+                    <a:graphicData uri="http://schemas.openxmlformats.org/drawingml/2006/picture">
+                      <pic:pic xmlns:pic="http://schemas.openxmlformats.org/drawingml/2006/picture">
+                        <pic:nvPicPr>
+                          <pic:cNvPr id="288488812" name=""/>
+                          <pic:cNvPicPr/>
+                        </pic:nvPicPr>
+                        <pic:blipFill>
+                          <a:blip r:embed="rId42"/>
+                          <a:stretch>
+                            <a:fillRect/>
+                          </a:stretch>
+                        </pic:blipFill>
+                        <pic:spPr>
+                          <a:xfrm>
+                            <a:off x="0" y="0"/>
+                            <a:ext cx="410135" cy="410135"/>
+                          </a:xfrm>
+                          <a:prstGeom prst="rect">
+                            <a:avLst/>
+                          </a:prstGeom>
+                        </pic:spPr>
+                      </pic:pic>
+                    </a:graphicData>
+                  </a:graphic>
+                </wp:inline>
+              </w:drawing>
+            </w:r>
+          </w:p>
+        </w:tc>
+        <w:tc>
+          <w:tcPr>
+            <w:tcW w:w="1417" w:type="dxa"/>
+          </w:tcPr>
+          <w:p>
+            <w:r>
+              <w:t>Inimigo 4</w:t>
+            </w:r>
+          </w:p>
+        </w:tc>
+        <w:tc>
+          <w:tcPr>
+            <w:tcW w:w="1701" w:type="dxa"/>
+          </w:tcPr>
+          <w:p>
+            <w:r>
+              <w:t>a88f39</w:t>
+            </w:r>
+          </w:p>
+        </w:tc>
+        <w:tc>
+          <w:tcPr>
+            <w:tcW w:w="4955" w:type="dxa"/>
+          </w:tcPr>
+          <w:p>
+            <w:r>
+              <w:t>corInimigo4</w:t>
+            </w:r>
+          </w:p>
+        </w:tc>
+      </w:tr>
+      <w:tr>
+        <w:tc>
+          <w:tcPr>
+            <w:tcW w:w="1419" w:type="dxa"/>
+          </w:tcPr>
+          <w:p>
             <w:r>
               <w:rPr>
                 <w:noProof/>
@@ -2412,7 +2496,7 @@
                           <pic:cNvPicPr/>
                         </pic:nvPicPr>
                         <pic:blipFill>
-                          <a:blip r:embed="rId42"/>
+                          <a:blip r:embed="rId43"/>
                           <a:stretch>
                             <a:fillRect/>
                           </a:stretch>
@@ -2459,7 +2543,7 @@
                           <pic:cNvPicPr/>
                         </pic:nvPicPr>
                         <pic:blipFill>
-                          <a:blip r:embed="rId43"/>
+                          <a:blip r:embed="rId44"/>
                           <a:stretch>
                             <a:fillRect/>
                           </a:stretch>
@@ -2530,7 +2614,7 @@
                           <pic:cNvPicPr/>
                         </pic:nvPicPr>
                         <pic:blipFill>
-                          <a:blip r:embed="rId44"/>
+                          <a:blip r:embed="rId45"/>
                           <a:stretch>
                             <a:fillRect/>
                           </a:stretch>
@@ -2577,7 +2661,7 @@
                           <pic:cNvPicPr/>
                         </pic:nvPicPr>
                         <pic:blipFill>
-                          <a:blip r:embed="rId45"/>
+                          <a:blip r:embed="rId46"/>
                           <a:stretch>
                             <a:fillRect/>
                           </a:stretch>
@@ -2648,7 +2732,7 @@
                           <pic:cNvPicPr/>
                         </pic:nvPicPr>
                         <pic:blipFill>
-                          <a:blip r:embed="rId46"/>
+                          <a:blip r:embed="rId47"/>
                           <a:stretch>
                             <a:fillRect/>
                           </a:stretch>
@@ -2695,7 +2779,7 @@
                           <pic:cNvPicPr/>
                         </pic:nvPicPr>
                         <pic:blipFill>
-                          <a:blip r:embed="rId47"/>
+                          <a:blip r:embed="rId48"/>
                           <a:stretch>
                             <a:fillRect/>
                           </a:stretch>
@@ -2766,7 +2850,7 @@
                           <pic:cNvPicPr/>
                         </pic:nvPicPr>
                         <pic:blipFill>
-                          <a:blip r:embed="rId48"/>
+                          <a:blip r:embed="rId49"/>
                           <a:stretch>
                             <a:fillRect/>
                           </a:stretch>
@@ -2813,7 +2897,7 @@
                           <pic:cNvPicPr/>
                         </pic:nvPicPr>
                         <pic:blipFill>
-                          <a:blip r:embed="rId49"/>
+                          <a:blip r:embed="rId50"/>
                           <a:stretch>
                             <a:fillRect/>
                           </a:stretch>
@@ -2884,7 +2968,7 @@
                           <pic:cNvPicPr/>
                         </pic:nvPicPr>
                         <pic:blipFill>
-                          <a:blip r:embed="rId50"/>
+                          <a:blip r:embed="rId51"/>
                           <a:stretch>
                             <a:fillRect/>
                           </a:stretch>
@@ -2931,7 +3015,7 @@
                           <pic:cNvPicPr/>
                         </pic:nvPicPr>
                         <pic:blipFill>
-                          <a:blip r:embed="rId51"/>
+                          <a:blip r:embed="rId52"/>
                           <a:stretch>
                             <a:fillRect/>
                           </a:stretch>
@@ -3002,7 +3086,7 @@
                           <pic:cNvPicPr/>
                         </pic:nvPicPr>
                         <pic:blipFill>
-                          <a:blip r:embed="rId52"/>
+                          <a:blip r:embed="rId53"/>
                           <a:stretch>
                             <a:fillRect/>
                           </a:stretch>
@@ -3049,7 +3133,7 @@
                           <pic:cNvPicPr/>
                         </pic:nvPicPr>
                         <pic:blipFill>
-                          <a:blip r:embed="rId53"/>
+                          <a:blip r:embed="rId54"/>
                           <a:stretch>
                             <a:fillRect/>
                           </a:stretch>
@@ -3120,7 +3204,7 @@
                           <pic:cNvPicPr/>
                         </pic:nvPicPr>
                         <pic:blipFill>
-                          <a:blip r:embed="rId54"/>
+                          <a:blip r:embed="rId55"/>
                           <a:stretch>
                             <a:fillRect/>
                           </a:stretch>
@@ -3167,7 +3251,7 @@
                           <pic:cNvPicPr/>
                         </pic:nvPicPr>
                         <pic:blipFill>
-                          <a:blip r:embed="rId55"/>
+                          <a:blip r:embed="rId56"/>
                           <a:stretch>
                             <a:fillRect/>
                           </a:stretch>
@@ -3238,7 +3322,7 @@
                           <pic:cNvPicPr/>
                         </pic:nvPicPr>
                         <pic:blipFill>
-                          <a:blip r:embed="rId56"/>
+                          <a:blip r:embed="rId57"/>
                           <a:stretch>
                             <a:fillRect/>
                           </a:stretch>
@@ -3285,7 +3369,7 @@
                           <pic:cNvPicPr/>
                         </pic:nvPicPr>
                         <pic:blipFill>
-                          <a:blip r:embed="rId57"/>
+                          <a:blip r:embed="rId58"/>
                           <a:stretch>
                             <a:fillRect/>
                           </a:stretch>
@@ -3356,7 +3440,7 @@
                           <pic:cNvPicPr/>
                         </pic:nvPicPr>
                         <pic:blipFill>
-                          <a:blip r:embed="rId58"/>
+                          <a:blip r:embed="rId59"/>
                           <a:stretch>
                             <a:fillRect/>
                           </a:stretch>
@@ -3403,7 +3487,7 @@
                           <pic:cNvPicPr/>
                         </pic:nvPicPr>
                         <pic:blipFill>
-                          <a:blip r:embed="rId59"/>
+                          <a:blip r:embed="rId60"/>
                           <a:stretch>
                             <a:fillRect/>
                           </a:stretch>
@@ -3474,7 +3558,7 @@
                           <pic:cNvPicPr/>
                         </pic:nvPicPr>
                         <pic:blipFill>
-                          <a:blip r:embed="rId60"/>
+                          <a:blip r:embed="rId61"/>
                           <a:stretch>
                             <a:fillRect/>
                           </a:stretch>
@@ -3560,7 +3644,7 @@
                           <pic:cNvPicPr/>
                         </pic:nvPicPr>
                         <pic:blipFill>
-                          <a:blip r:embed="rId61"/>
+                          <a:blip r:embed="rId62"/>
                           <a:stretch>
                             <a:fillRect/>
                           </a:stretch>
@@ -3637,7 +3721,7 @@
                           <pic:cNvPicPr/>
                         </pic:nvPicPr>
                         <pic:blipFill>
-                          <a:blip r:embed="rId62"/>
+                          <a:blip r:embed="rId63"/>
                           <a:stretch>
                             <a:fillRect/>
                           </a:stretch>
@@ -3684,7 +3768,7 @@
                           <pic:cNvPicPr/>
                         </pic:nvPicPr>
                         <pic:blipFill>
-                          <a:blip r:embed="rId63"/>
+                          <a:blip r:embed="rId64"/>
                           <a:stretch>
                             <a:fillRect/>
                           </a:stretch>
@@ -3755,7 +3839,7 @@
                           <pic:cNvPicPr/>
                         </pic:nvPicPr>
                         <pic:blipFill>
-                          <a:blip r:embed="rId64"/>
+                          <a:blip r:embed="rId65"/>
                           <a:stretch>
                             <a:fillRect/>
                           </a:stretch>
@@ -3802,7 +3886,7 @@
                           <pic:cNvPicPr/>
                         </pic:nvPicPr>
                         <pic:blipFill>
-                          <a:blip r:embed="rId65"/>
+                          <a:blip r:embed="rId66"/>
                           <a:stretch>
                             <a:fillRect/>
                           </a:stretch>
@@ -3873,7 +3957,7 @@
                           <pic:cNvPicPr/>
                         </pic:nvPicPr>
                         <pic:blipFill>
-                          <a:blip r:embed="rId66"/>
+                          <a:blip r:embed="rId67"/>
                           <a:stretch>
                             <a:fillRect/>
                           </a:stretch>
@@ -3920,7 +4004,7 @@
                           <pic:cNvPicPr/>
                         </pic:nvPicPr>
                         <pic:blipFill>
-                          <a:blip r:embed="rId67"/>
+                          <a:blip r:embed="rId68"/>
                           <a:stretch>
                             <a:fillRect/>
                           </a:stretch>
@@ -3991,7 +4075,7 @@
                           <pic:cNvPicPr/>
                         </pic:nvPicPr>
                         <pic:blipFill>
-                          <a:blip r:embed="rId68"/>
+                          <a:blip r:embed="rId69"/>
                           <a:stretch>
                             <a:fillRect/>
                           </a:stretch>
@@ -4038,7 +4122,7 @@
                           <pic:cNvPicPr/>
                         </pic:nvPicPr>
                         <pic:blipFill>
-                          <a:blip r:embed="rId69"/>
+                          <a:blip r:embed="rId70"/>
                           <a:stretch>
                             <a:fillRect/>
                           </a:stretch>
@@ -4109,7 +4193,7 @@
                           <pic:cNvPicPr/>
                         </pic:nvPicPr>
                         <pic:blipFill>
-                          <a:blip r:embed="rId70"/>
+                          <a:blip r:embed="rId71"/>
                           <a:stretch>
                             <a:fillRect/>
                           </a:stretch>
@@ -4156,7 +4240,7 @@
                           <pic:cNvPicPr/>
                         </pic:nvPicPr>
                         <pic:blipFill>
-                          <a:blip r:embed="rId71"/>
+                          <a:blip r:embed="rId72"/>
                           <a:stretch>
                             <a:fillRect/>
                           </a:stretch>
@@ -4227,7 +4311,7 @@
                           <pic:cNvPicPr/>
                         </pic:nvPicPr>
                         <pic:blipFill>
-                          <a:blip r:embed="rId72"/>
+                          <a:blip r:embed="rId73"/>
                           <a:stretch>
                             <a:fillRect/>
                           </a:stretch>
@@ -4274,7 +4358,7 @@
                           <pic:cNvPicPr/>
                         </pic:nvPicPr>
                         <pic:blipFill>
-                          <a:blip r:embed="rId73"/>
+                          <a:blip r:embed="rId74"/>
                           <a:stretch>
                             <a:fillRect/>
                           </a:stretch>
@@ -4343,7 +4427,7 @@
                           <pic:cNvPicPr/>
                         </pic:nvPicPr>
                         <pic:blipFill>
-                          <a:blip r:embed="rId74"/>
+                          <a:blip r:embed="rId75"/>
                           <a:stretch>
                             <a:fillRect/>
                           </a:stretch>
@@ -4390,7 +4474,7 @@
                           <pic:cNvPicPr/>
                         </pic:nvPicPr>
                         <pic:blipFill>
-                          <a:blip r:embed="rId75"/>
+                          <a:blip r:embed="rId76"/>
                           <a:stretch>
                             <a:fillRect/>
                           </a:stretch>
@@ -4459,7 +4543,7 @@
                           <pic:cNvPicPr/>
                         </pic:nvPicPr>
                         <pic:blipFill>
-                          <a:blip r:embed="rId76"/>
+                          <a:blip r:embed="rId77"/>
                           <a:stretch>
                             <a:fillRect/>
                           </a:stretch>
@@ -4506,7 +4590,7 @@
                           <pic:cNvPicPr/>
                         </pic:nvPicPr>
                         <pic:blipFill>
-                          <a:blip r:embed="rId77"/>
+                          <a:blip r:embed="rId78"/>
                           <a:stretch>
                             <a:fillRect/>
                           </a:stretch>
@@ -4561,6 +4645,7 @@
               <w:rPr>
                 <w:noProof/>
               </w:rPr>
+              <w:lastRenderedPageBreak/>
               <w:drawing>
                 <wp:inline distT="0" distB="0" distL="0" distR="0" wp14:anchorId="6518F325" wp14:editId="0934B833">
                   <wp:extent cx="406400" cy="406400"/>
@@ -4577,7 +4662,7 @@
                           <pic:cNvPicPr/>
                         </pic:nvPicPr>
                         <pic:blipFill>
-                          <a:blip r:embed="rId78"/>
+                          <a:blip r:embed="rId79"/>
                           <a:stretch>
                             <a:fillRect/>
                           </a:stretch>
@@ -4624,7 +4709,7 @@
                           <pic:cNvPicPr/>
                         </pic:nvPicPr>
                         <pic:blipFill>
-                          <a:blip r:embed="rId79"/>
+                          <a:blip r:embed="rId80"/>
                           <a:stretch>
                             <a:fillRect/>
                           </a:stretch>
@@ -4679,7 +4764,6 @@
               <w:rPr>
                 <w:noProof/>
               </w:rPr>
-              <w:lastRenderedPageBreak/>
               <w:drawing>
                 <wp:inline distT="0" distB="0" distL="0" distR="0" wp14:anchorId="638AE24B" wp14:editId="62183CC6">
                   <wp:extent cx="406400" cy="406400"/>
@@ -4696,7 +4780,7 @@
                           <pic:cNvPicPr/>
                         </pic:nvPicPr>
                         <pic:blipFill>
-                          <a:blip r:embed="rId80"/>
+                          <a:blip r:embed="rId81"/>
                           <a:stretch>
                             <a:fillRect/>
                           </a:stretch>
@@ -4743,7 +4827,7 @@
                           <pic:cNvPicPr/>
                         </pic:nvPicPr>
                         <pic:blipFill>
-                          <a:blip r:embed="rId81"/>
+                          <a:blip r:embed="rId82"/>
                           <a:stretch>
                             <a:fillRect/>
                           </a:stretch>
@@ -4814,7 +4898,7 @@
                           <pic:cNvPicPr/>
                         </pic:nvPicPr>
                         <pic:blipFill>
-                          <a:blip r:embed="rId82"/>
+                          <a:blip r:embed="rId83"/>
                           <a:stretch>
                             <a:fillRect/>
                           </a:stretch>
@@ -4861,7 +4945,7 @@
                           <pic:cNvPicPr/>
                         </pic:nvPicPr>
                         <pic:blipFill>
-                          <a:blip r:embed="rId83"/>
+                          <a:blip r:embed="rId84"/>
                           <a:stretch>
                             <a:fillRect/>
                           </a:stretch>
@@ -4935,7 +5019,7 @@
                           <pic:cNvPicPr/>
                         </pic:nvPicPr>
                         <pic:blipFill>
-                          <a:blip r:embed="rId84"/>
+                          <a:blip r:embed="rId85"/>
                           <a:stretch>
                             <a:fillRect/>
                           </a:stretch>
@@ -4987,7 +5071,7 @@
                           <pic:cNvPicPr/>
                         </pic:nvPicPr>
                         <pic:blipFill>
-                          <a:blip r:embed="rId85"/>
+                          <a:blip r:embed="rId86"/>
                           <a:stretch>
                             <a:fillRect/>
                           </a:stretch>
@@ -5067,7 +5151,7 @@
                           <pic:cNvPicPr/>
                         </pic:nvPicPr>
                         <pic:blipFill>
-                          <a:blip r:embed="rId86"/>
+                          <a:blip r:embed="rId87"/>
                           <a:stretch>
                             <a:fillRect/>
                           </a:stretch>
@@ -5119,7 +5203,7 @@
                           <pic:cNvPicPr/>
                         </pic:nvPicPr>
                         <pic:blipFill>
-                          <a:blip r:embed="rId87"/>
+                          <a:blip r:embed="rId88"/>
                           <a:stretch>
                             <a:fillRect/>
                           </a:stretch>
@@ -5201,7 +5285,7 @@
                           <pic:cNvPicPr/>
                         </pic:nvPicPr>
                         <pic:blipFill>
-                          <a:blip r:embed="rId88"/>
+                          <a:blip r:embed="rId89"/>
                           <a:stretch>
                             <a:fillRect/>
                           </a:stretch>
@@ -5253,7 +5337,7 @@
                           <pic:cNvPicPr/>
                         </pic:nvPicPr>
                         <pic:blipFill>
-                          <a:blip r:embed="rId89"/>
+                          <a:blip r:embed="rId90"/>
                           <a:stretch>
                             <a:fillRect/>
                           </a:stretch>
@@ -5335,7 +5419,7 @@
                           <pic:cNvPicPr/>
                         </pic:nvPicPr>
                         <pic:blipFill>
-                          <a:blip r:embed="rId90"/>
+                          <a:blip r:embed="rId91"/>
                           <a:stretch>
                             <a:fillRect/>
                           </a:stretch>
@@ -5387,7 +5471,7 @@
                           <pic:cNvPicPr/>
                         </pic:nvPicPr>
                         <pic:blipFill>
-                          <a:blip r:embed="rId91"/>
+                          <a:blip r:embed="rId92"/>
                           <a:stretch>
                             <a:fillRect/>
                           </a:stretch>
@@ -5467,7 +5551,7 @@
                           <pic:cNvPicPr/>
                         </pic:nvPicPr>
                         <pic:blipFill>
-                          <a:blip r:embed="rId92"/>
+                          <a:blip r:embed="rId93"/>
                           <a:stretch>
                             <a:fillRect/>
                           </a:stretch>
@@ -5553,7 +5637,7 @@
                           <pic:cNvPicPr/>
                         </pic:nvPicPr>
                         <pic:blipFill>
-                          <a:blip r:embed="rId93"/>
+                          <a:blip r:embed="rId94"/>
                           <a:stretch>
                             <a:fillRect/>
                           </a:stretch>
@@ -5605,7 +5689,7 @@
                           <pic:cNvPicPr/>
                         </pic:nvPicPr>
                         <pic:blipFill>
-                          <a:blip r:embed="rId94"/>
+                          <a:blip r:embed="rId95"/>
                           <a:stretch>
                             <a:fillRect/>
                           </a:stretch>
@@ -5687,7 +5771,7 @@
                           <pic:cNvPicPr/>
                         </pic:nvPicPr>
                         <pic:blipFill>
-                          <a:blip r:embed="rId95"/>
+                          <a:blip r:embed="rId96"/>
                           <a:stretch>
                             <a:fillRect/>
                           </a:stretch>
@@ -5739,7 +5823,7 @@
                           <pic:cNvPicPr/>
                         </pic:nvPicPr>
                         <pic:blipFill>
-                          <a:blip r:embed="rId96"/>
+                          <a:blip r:embed="rId97"/>
                           <a:stretch>
                             <a:fillRect/>
                           </a:stretch>
@@ -5815,7 +5899,7 @@
                           <pic:cNvPicPr/>
                         </pic:nvPicPr>
                         <pic:blipFill>
-                          <a:blip r:embed="rId97"/>
+                          <a:blip r:embed="rId98"/>
                           <a:stretch>
                             <a:fillRect/>
                           </a:stretch>
@@ -5867,7 +5951,7 @@
                           <pic:cNvPicPr/>
                         </pic:nvPicPr>
                         <pic:blipFill>
-                          <a:blip r:embed="rId98"/>
+                          <a:blip r:embed="rId99"/>
                           <a:stretch>
                             <a:fillRect/>
                           </a:stretch>
@@ -5943,7 +6027,7 @@
                           <pic:cNvPicPr/>
                         </pic:nvPicPr>
                         <pic:blipFill>
-                          <a:blip r:embed="rId99"/>
+                          <a:blip r:embed="rId100"/>
                           <a:stretch>
                             <a:fillRect/>
                           </a:stretch>
@@ -6023,7 +6107,7 @@
                           <pic:cNvPicPr/>
                         </pic:nvPicPr>
                         <pic:blipFill>
-                          <a:blip r:embed="rId100"/>
+                          <a:blip r:embed="rId101"/>
                           <a:stretch>
                             <a:fillRect/>
                           </a:stretch>
@@ -6070,7 +6154,7 @@
                           <pic:cNvPicPr/>
                         </pic:nvPicPr>
                         <pic:blipFill>
-                          <a:blip r:embed="rId101"/>
+                          <a:blip r:embed="rId102"/>
                           <a:stretch>
                             <a:fillRect/>
                           </a:stretch>
@@ -6146,7 +6230,7 @@
                           <pic:cNvPicPr/>
                         </pic:nvPicPr>
                         <pic:blipFill>
-                          <a:blip r:embed="rId102"/>
+                          <a:blip r:embed="rId103"/>
                           <a:stretch>
                             <a:fillRect/>
                           </a:stretch>
@@ -6193,7 +6277,7 @@
                           <pic:cNvPicPr/>
                         </pic:nvPicPr>
                         <pic:blipFill>
-                          <a:blip r:embed="rId103"/>
+                          <a:blip r:embed="rId104"/>
                           <a:stretch>
                             <a:fillRect/>
                           </a:stretch>
@@ -6268,7 +6352,7 @@
                           <pic:cNvPicPr/>
                         </pic:nvPicPr>
                         <pic:blipFill>
-                          <a:blip r:embed="rId104"/>
+                          <a:blip r:embed="rId105"/>
                           <a:stretch>
                             <a:fillRect/>
                           </a:stretch>
@@ -6315,7 +6399,7 @@
                           <pic:cNvPicPr/>
                         </pic:nvPicPr>
                         <pic:blipFill>
-                          <a:blip r:embed="rId105"/>
+                          <a:blip r:embed="rId106"/>
                           <a:stretch>
                             <a:fillRect/>
                           </a:stretch>
@@ -6389,7 +6473,7 @@
                           <pic:cNvPicPr/>
                         </pic:nvPicPr>
                         <pic:blipFill>
-                          <a:blip r:embed="rId106"/>
+                          <a:blip r:embed="rId107"/>
                           <a:stretch>
                             <a:fillRect/>
                           </a:stretch>
@@ -6441,7 +6525,7 @@
                           <pic:cNvPicPr/>
                         </pic:nvPicPr>
                         <pic:blipFill>
-                          <a:blip r:embed="rId107"/>
+                          <a:blip r:embed="rId108"/>
                           <a:stretch>
                             <a:fillRect/>
                           </a:stretch>
@@ -6523,7 +6607,7 @@
                           <pic:cNvPicPr/>
                         </pic:nvPicPr>
                         <pic:blipFill>
-                          <a:blip r:embed="rId108"/>
+                          <a:blip r:embed="rId109"/>
                           <a:stretch>
                             <a:fillRect/>
                           </a:stretch>
@@ -6611,7 +6695,7 @@
                           <pic:cNvPicPr/>
                         </pic:nvPicPr>
                         <pic:blipFill>
-                          <a:blip r:embed="rId109"/>
+                          <a:blip r:embed="rId110"/>
                           <a:stretch>
                             <a:fillRect/>
                           </a:stretch>
@@ -6663,7 +6747,7 @@
                           <pic:cNvPicPr/>
                         </pic:nvPicPr>
                         <pic:blipFill>
-                          <a:blip r:embed="rId110"/>
+                          <a:blip r:embed="rId111"/>
                           <a:stretch>
                             <a:fillRect/>
                           </a:stretch>
@@ -6734,7 +6818,7 @@
                           <pic:cNvPicPr/>
                         </pic:nvPicPr>
                         <pic:blipFill>
-                          <a:blip r:embed="rId111"/>
+                          <a:blip r:embed="rId112"/>
                           <a:stretch>
                             <a:fillRect/>
                           </a:stretch>
@@ -6781,7 +6865,7 @@
                           <pic:cNvPicPr/>
                         </pic:nvPicPr>
                         <pic:blipFill>
-                          <a:blip r:embed="rId112"/>
+                          <a:blip r:embed="rId113"/>
                           <a:stretch>
                             <a:fillRect/>
                           </a:stretch>
@@ -6857,7 +6941,7 @@
                           <pic:cNvPicPr/>
                         </pic:nvPicPr>
                         <pic:blipFill>
-                          <a:blip r:embed="rId113"/>
+                          <a:blip r:embed="rId114"/>
                           <a:stretch>
                             <a:fillRect/>
                           </a:stretch>
@@ -6909,7 +6993,7 @@
                           <pic:cNvPicPr/>
                         </pic:nvPicPr>
                         <pic:blipFill>
-                          <a:blip r:embed="rId114"/>
+                          <a:blip r:embed="rId115"/>
                           <a:stretch>
                             <a:fillRect/>
                           </a:stretch>
@@ -6985,7 +7069,7 @@
                           <pic:cNvPicPr/>
                         </pic:nvPicPr>
                         <pic:blipFill>
-                          <a:blip r:embed="rId115"/>
+                          <a:blip r:embed="rId116"/>
                           <a:stretch>
                             <a:fillRect/>
                           </a:stretch>
@@ -7037,7 +7121,7 @@
                           <pic:cNvPicPr/>
                         </pic:nvPicPr>
                         <pic:blipFill>
-                          <a:blip r:embed="rId116"/>
+                          <a:blip r:embed="rId117"/>
                           <a:stretch>
                             <a:fillRect/>
                           </a:stretch>

</xml_diff>

<commit_message>
reajustes de sprites e correções
</commit_message>
<xml_diff>
--- a/src/diversos/docs/MappingTiles.docx
+++ b/src/diversos/docs/MappingTiles.docx
@@ -10623,6 +10623,8 @@
         <w:gridCol w:w="4858"/>
         <w:gridCol w:w="709"/>
         <w:gridCol w:w="709"/>
+        <w:gridCol w:w="818"/>
+        <w:gridCol w:w="860"/>
       </w:tblGrid>
       <w:tr>
         <w:tc>
@@ -10708,6 +10710,38 @@
             </w:r>
           </w:p>
         </w:tc>
+        <w:tc>
+          <w:tcPr>
+            <w:tcW w:w="709" w:type="dxa"/>
+            <w:vAlign w:val="center"/>
+          </w:tcPr>
+          <w:p>
+            <w:pPr>
+              <w:jc w:val="center"/>
+            </w:pPr>
+            <w:proofErr w:type="spellStart"/>
+            <w:r>
+              <w:t>Width</w:t>
+            </w:r>
+            <w:proofErr w:type="spellEnd"/>
+          </w:p>
+        </w:tc>
+        <w:tc>
+          <w:tcPr>
+            <w:tcW w:w="709" w:type="dxa"/>
+            <w:vAlign w:val="center"/>
+          </w:tcPr>
+          <w:p>
+            <w:pPr>
+              <w:jc w:val="center"/>
+            </w:pPr>
+            <w:proofErr w:type="spellStart"/>
+            <w:r>
+              <w:t>Heigth</w:t>
+            </w:r>
+            <w:proofErr w:type="spellEnd"/>
+          </w:p>
+        </w:tc>
       </w:tr>
       <w:tr>
         <w:tc>
@@ -10727,9 +10761,60 @@
                 <w:noProof/>
               </w:rPr>
               <w:drawing>
-                <wp:inline distT="0" distB="0" distL="0" distR="0" wp14:anchorId="7151A95C" wp14:editId="64DB24CF">
-                  <wp:extent cx="406400" cy="406400"/>
-                  <wp:effectExtent l="0" t="0" r="0" b="0"/>
+                <wp:inline distT="0" distB="0" distL="0" distR="0" wp14:anchorId="671C0142" wp14:editId="20BB2A2E">
+                  <wp:extent cx="371475" cy="497511"/>
+                  <wp:effectExtent l="0" t="0" r="0" b="0"/>
+                  <wp:docPr id="130778481" name="Imagem 1"/>
+                  <wp:cNvGraphicFramePr>
+                    <a:graphicFrameLocks xmlns:a="http://schemas.openxmlformats.org/drawingml/2006/main" noChangeAspect="1"/>
+                  </wp:cNvGraphicFramePr>
+                  <a:graphic xmlns:a="http://schemas.openxmlformats.org/drawingml/2006/main">
+                    <a:graphicData uri="http://schemas.openxmlformats.org/drawingml/2006/picture">
+                      <pic:pic xmlns:pic="http://schemas.openxmlformats.org/drawingml/2006/picture">
+                        <pic:nvPicPr>
+                          <pic:cNvPr id="130778481" name=""/>
+                          <pic:cNvPicPr/>
+                        </pic:nvPicPr>
+                        <pic:blipFill>
+                          <a:blip r:embed="rId120"/>
+                          <a:stretch>
+                            <a:fillRect/>
+                          </a:stretch>
+                        </pic:blipFill>
+                        <pic:spPr>
+                          <a:xfrm>
+                            <a:off x="0" y="0"/>
+                            <a:ext cx="379168" cy="507814"/>
+                          </a:xfrm>
+                          <a:prstGeom prst="rect">
+                            <a:avLst/>
+                          </a:prstGeom>
+                        </pic:spPr>
+                      </pic:pic>
+                    </a:graphicData>
+                  </a:graphic>
+                </wp:inline>
+              </w:drawing>
+            </w:r>
+          </w:p>
+        </w:tc>
+        <w:tc>
+          <w:tcPr>
+            <w:tcW w:w="1298" w:type="dxa"/>
+            <w:vAlign w:val="center"/>
+          </w:tcPr>
+          <w:p>
+            <w:pPr>
+              <w:jc w:val="center"/>
+            </w:pPr>
+            <w:r>
+              <w:rPr>
+                <w:noProof/>
+              </w:rPr>
+              <w:drawing>
+                <wp:inline distT="0" distB="0" distL="0" distR="0" wp14:anchorId="588A74AC" wp14:editId="34FCD5F7">
+                  <wp:extent cx="212725" cy="212725"/>
+                  <wp:effectExtent l="0" t="0" r="3175" b="3175"/>
                   <wp:docPr id="1150542217" name="Imagem 1"/>
                   <wp:cNvGraphicFramePr>
                     <a:graphicFrameLocks xmlns:a="http://schemas.openxmlformats.org/drawingml/2006/main" noChangeAspect="1"/>
@@ -10742,37 +10827,26 @@
                           <pic:cNvPicPr/>
                         </pic:nvPicPr>
                         <pic:blipFill>
-                          <a:blip r:embed="rId120"/>
-                          <a:stretch>
-                            <a:fillRect/>
-                          </a:stretch>
-                        </pic:blipFill>
-                        <pic:spPr>
-                          <a:xfrm>
-                            <a:off x="0" y="0"/>
-                            <a:ext cx="416562" cy="416562"/>
-                          </a:xfrm>
-                          <a:prstGeom prst="rect">
-                            <a:avLst/>
-                          </a:prstGeom>
-                        </pic:spPr>
-                      </pic:pic>
-                    </a:graphicData>
-                  </a:graphic>
-                </wp:inline>
-              </w:drawing>
-            </w:r>
-          </w:p>
-        </w:tc>
-        <w:tc>
-          <w:tcPr>
-            <w:tcW w:w="1298" w:type="dxa"/>
-            <w:vAlign w:val="center"/>
-          </w:tcPr>
-          <w:p>
-            <w:pPr>
-              <w:jc w:val="center"/>
-            </w:pPr>
+                          <a:blip r:embed="rId121"/>
+                          <a:stretch>
+                            <a:fillRect/>
+                          </a:stretch>
+                        </pic:blipFill>
+                        <pic:spPr>
+                          <a:xfrm>
+                            <a:off x="0" y="0"/>
+                            <a:ext cx="218047" cy="218047"/>
+                          </a:xfrm>
+                          <a:prstGeom prst="rect">
+                            <a:avLst/>
+                          </a:prstGeom>
+                        </pic:spPr>
+                      </pic:pic>
+                    </a:graphicData>
+                  </a:graphic>
+                </wp:inline>
+              </w:drawing>
+            </w:r>
           </w:p>
         </w:tc>
         <w:tc>
@@ -10809,6 +10883,9 @@
             <w:pPr>
               <w:jc w:val="center"/>
             </w:pPr>
+            <w:r>
+              <w:t>0</w:t>
+            </w:r>
           </w:p>
         </w:tc>
         <w:tc>
@@ -10820,6 +10897,37 @@
             <w:pPr>
               <w:jc w:val="center"/>
             </w:pPr>
+            <w:r>
+              <w:t>128</w:t>
+            </w:r>
+          </w:p>
+        </w:tc>
+        <w:tc>
+          <w:tcPr>
+            <w:tcW w:w="709" w:type="dxa"/>
+            <w:vAlign w:val="center"/>
+          </w:tcPr>
+          <w:p>
+            <w:pPr>
+              <w:jc w:val="center"/>
+            </w:pPr>
+            <w:r>
+              <w:t>224</w:t>
+            </w:r>
+          </w:p>
+        </w:tc>
+        <w:tc>
+          <w:tcPr>
+            <w:tcW w:w="709" w:type="dxa"/>
+            <w:vAlign w:val="center"/>
+          </w:tcPr>
+          <w:p>
+            <w:pPr>
+              <w:jc w:val="center"/>
+            </w:pPr>
+            <w:r>
+              <w:t>300</w:t>
+            </w:r>
           </w:p>
         </w:tc>
       </w:tr>
@@ -10856,7 +10964,7 @@
                           <pic:cNvPicPr/>
                         </pic:nvPicPr>
                         <pic:blipFill>
-                          <a:blip r:embed="rId121"/>
+                          <a:blip r:embed="rId122"/>
                           <a:stretch>
                             <a:fillRect/>
                           </a:stretch>
@@ -10917,6 +11025,28 @@
               <w:t>corMountainParalax</w:t>
             </w:r>
             <w:proofErr w:type="spellEnd"/>
+          </w:p>
+        </w:tc>
+        <w:tc>
+          <w:tcPr>
+            <w:tcW w:w="709" w:type="dxa"/>
+            <w:vAlign w:val="center"/>
+          </w:tcPr>
+          <w:p>
+            <w:pPr>
+              <w:jc w:val="center"/>
+            </w:pPr>
+          </w:p>
+        </w:tc>
+        <w:tc>
+          <w:tcPr>
+            <w:tcW w:w="709" w:type="dxa"/>
+            <w:vAlign w:val="center"/>
+          </w:tcPr>
+          <w:p>
+            <w:pPr>
+              <w:jc w:val="center"/>
+            </w:pPr>
           </w:p>
         </w:tc>
         <w:tc>
@@ -10975,7 +11105,7 @@
                           <pic:cNvPicPr/>
                         </pic:nvPicPr>
                         <pic:blipFill>
-                          <a:blip r:embed="rId122"/>
+                          <a:blip r:embed="rId123"/>
                           <a:stretch>
                             <a:fillRect/>
                           </a:stretch>
@@ -11034,6 +11164,28 @@
             <w:r>
               <w:t>corWallFundo1</w:t>
             </w:r>
+          </w:p>
+        </w:tc>
+        <w:tc>
+          <w:tcPr>
+            <w:tcW w:w="709" w:type="dxa"/>
+            <w:vAlign w:val="center"/>
+          </w:tcPr>
+          <w:p>
+            <w:pPr>
+              <w:jc w:val="center"/>
+            </w:pPr>
+          </w:p>
+        </w:tc>
+        <w:tc>
+          <w:tcPr>
+            <w:tcW w:w="709" w:type="dxa"/>
+            <w:vAlign w:val="center"/>
+          </w:tcPr>
+          <w:p>
+            <w:pPr>
+              <w:jc w:val="center"/>
+            </w:pPr>
           </w:p>
         </w:tc>
         <w:tc>
@@ -11089,7 +11241,7 @@
                           <pic:cNvPicPr/>
                         </pic:nvPicPr>
                         <pic:blipFill>
-                          <a:blip r:embed="rId123"/>
+                          <a:blip r:embed="rId124"/>
                           <a:stretch>
                             <a:fillRect/>
                           </a:stretch>
@@ -11155,6 +11307,28 @@
               <w:t>corCeu</w:t>
             </w:r>
             <w:proofErr w:type="spellEnd"/>
+          </w:p>
+        </w:tc>
+        <w:tc>
+          <w:tcPr>
+            <w:tcW w:w="709" w:type="dxa"/>
+            <w:vAlign w:val="center"/>
+          </w:tcPr>
+          <w:p>
+            <w:pPr>
+              <w:jc w:val="center"/>
+            </w:pPr>
+          </w:p>
+        </w:tc>
+        <w:tc>
+          <w:tcPr>
+            <w:tcW w:w="709" w:type="dxa"/>
+            <w:vAlign w:val="center"/>
+          </w:tcPr>
+          <w:p>
+            <w:pPr>
+              <w:jc w:val="center"/>
+            </w:pPr>
           </w:p>
         </w:tc>
         <w:tc>
@@ -11210,7 +11384,7 @@
                           <pic:cNvPicPr/>
                         </pic:nvPicPr>
                         <pic:blipFill>
-                          <a:blip r:embed="rId124"/>
+                          <a:blip r:embed="rId125"/>
                           <a:stretch>
                             <a:fillRect/>
                           </a:stretch>
@@ -11268,6 +11442,28 @@
             <w:vAlign w:val="center"/>
           </w:tcPr>
           <w:p/>
+        </w:tc>
+        <w:tc>
+          <w:tcPr>
+            <w:tcW w:w="709" w:type="dxa"/>
+            <w:vAlign w:val="center"/>
+          </w:tcPr>
+          <w:p>
+            <w:pPr>
+              <w:jc w:val="center"/>
+            </w:pPr>
+          </w:p>
+        </w:tc>
+        <w:tc>
+          <w:tcPr>
+            <w:tcW w:w="709" w:type="dxa"/>
+            <w:vAlign w:val="center"/>
+          </w:tcPr>
+          <w:p>
+            <w:pPr>
+              <w:jc w:val="center"/>
+            </w:pPr>
+          </w:p>
         </w:tc>
         <w:tc>
           <w:tcPr>
@@ -11325,7 +11521,7 @@
                           <pic:cNvPicPr/>
                         </pic:nvPicPr>
                         <pic:blipFill>
-                          <a:blip r:embed="rId125"/>
+                          <a:blip r:embed="rId126"/>
                           <a:stretch>
                             <a:fillRect/>
                           </a:stretch>
@@ -11379,7 +11575,7 @@
                           <pic:cNvPicPr/>
                         </pic:nvPicPr>
                         <pic:blipFill>
-                          <a:blip r:embed="rId126"/>
+                          <a:blip r:embed="rId127"/>
                           <a:stretch>
                             <a:fillRect/>
                           </a:stretch>
@@ -11458,6 +11654,28 @@
             <w:r>
               <w:t>32</w:t>
             </w:r>
+          </w:p>
+        </w:tc>
+        <w:tc>
+          <w:tcPr>
+            <w:tcW w:w="709" w:type="dxa"/>
+            <w:vAlign w:val="center"/>
+          </w:tcPr>
+          <w:p>
+            <w:pPr>
+              <w:jc w:val="center"/>
+            </w:pPr>
+          </w:p>
+        </w:tc>
+        <w:tc>
+          <w:tcPr>
+            <w:tcW w:w="709" w:type="dxa"/>
+            <w:vAlign w:val="center"/>
+          </w:tcPr>
+          <w:p>
+            <w:pPr>
+              <w:jc w:val="center"/>
+            </w:pPr>
           </w:p>
         </w:tc>
       </w:tr>
@@ -11494,7 +11712,7 @@
                           <pic:cNvPicPr/>
                         </pic:nvPicPr>
                         <pic:blipFill>
-                          <a:blip r:embed="rId127"/>
+                          <a:blip r:embed="rId128"/>
                           <a:stretch>
                             <a:fillRect/>
                           </a:stretch>
@@ -11548,7 +11766,7 @@
                           <pic:cNvPicPr/>
                         </pic:nvPicPr>
                         <pic:blipFill>
-                          <a:blip r:embed="rId128"/>
+                          <a:blip r:embed="rId129"/>
                           <a:stretch>
                             <a:fillRect/>
                           </a:stretch>
@@ -11629,6 +11847,28 @@
             <w:r>
               <w:t>0</w:t>
             </w:r>
+          </w:p>
+        </w:tc>
+        <w:tc>
+          <w:tcPr>
+            <w:tcW w:w="709" w:type="dxa"/>
+            <w:vAlign w:val="center"/>
+          </w:tcPr>
+          <w:p>
+            <w:pPr>
+              <w:jc w:val="center"/>
+            </w:pPr>
+          </w:p>
+        </w:tc>
+        <w:tc>
+          <w:tcPr>
+            <w:tcW w:w="709" w:type="dxa"/>
+            <w:vAlign w:val="center"/>
+          </w:tcPr>
+          <w:p>
+            <w:pPr>
+              <w:jc w:val="center"/>
+            </w:pPr>
           </w:p>
         </w:tc>
       </w:tr>
@@ -11665,7 +11905,7 @@
                           <pic:cNvPicPr/>
                         </pic:nvPicPr>
                         <pic:blipFill>
-                          <a:blip r:embed="rId129"/>
+                          <a:blip r:embed="rId130"/>
                           <a:stretch>
                             <a:fillRect/>
                           </a:stretch>
@@ -11719,7 +11959,7 @@
                           <pic:cNvPicPr/>
                         </pic:nvPicPr>
                         <pic:blipFill>
-                          <a:blip r:embed="rId130"/>
+                          <a:blip r:embed="rId131"/>
                           <a:stretch>
                             <a:fillRect/>
                           </a:stretch>
@@ -11800,6 +12040,28 @@
             <w:r>
               <w:t>0</w:t>
             </w:r>
+          </w:p>
+        </w:tc>
+        <w:tc>
+          <w:tcPr>
+            <w:tcW w:w="709" w:type="dxa"/>
+            <w:vAlign w:val="center"/>
+          </w:tcPr>
+          <w:p>
+            <w:pPr>
+              <w:jc w:val="center"/>
+            </w:pPr>
+          </w:p>
+        </w:tc>
+        <w:tc>
+          <w:tcPr>
+            <w:tcW w:w="709" w:type="dxa"/>
+            <w:vAlign w:val="center"/>
+          </w:tcPr>
+          <w:p>
+            <w:pPr>
+              <w:jc w:val="center"/>
+            </w:pPr>
           </w:p>
         </w:tc>
       </w:tr>
@@ -11836,7 +12098,7 @@
                           <pic:cNvPicPr/>
                         </pic:nvPicPr>
                         <pic:blipFill>
-                          <a:blip r:embed="rId131"/>
+                          <a:blip r:embed="rId132"/>
                           <a:stretch>
                             <a:fillRect/>
                           </a:stretch>
@@ -11890,7 +12152,7 @@
                           <pic:cNvPicPr/>
                         </pic:nvPicPr>
                         <pic:blipFill>
-                          <a:blip r:embed="rId132"/>
+                          <a:blip r:embed="rId133"/>
                           <a:stretch>
                             <a:fillRect/>
                           </a:stretch>
@@ -11971,6 +12233,28 @@
             <w:r>
               <w:t>0</w:t>
             </w:r>
+          </w:p>
+        </w:tc>
+        <w:tc>
+          <w:tcPr>
+            <w:tcW w:w="709" w:type="dxa"/>
+            <w:vAlign w:val="center"/>
+          </w:tcPr>
+          <w:p>
+            <w:pPr>
+              <w:jc w:val="center"/>
+            </w:pPr>
+          </w:p>
+        </w:tc>
+        <w:tc>
+          <w:tcPr>
+            <w:tcW w:w="709" w:type="dxa"/>
+            <w:vAlign w:val="center"/>
+          </w:tcPr>
+          <w:p>
+            <w:pPr>
+              <w:jc w:val="center"/>
+            </w:pPr>
           </w:p>
         </w:tc>
       </w:tr>
@@ -12007,7 +12291,7 @@
                           <pic:cNvPicPr/>
                         </pic:nvPicPr>
                         <pic:blipFill>
-                          <a:blip r:embed="rId133"/>
+                          <a:blip r:embed="rId134"/>
                           <a:stretch>
                             <a:fillRect/>
                           </a:stretch>
@@ -12061,7 +12345,7 @@
                           <pic:cNvPicPr/>
                         </pic:nvPicPr>
                         <pic:blipFill>
-                          <a:blip r:embed="rId134"/>
+                          <a:blip r:embed="rId135"/>
                           <a:stretch>
                             <a:fillRect/>
                           </a:stretch>
@@ -12134,6 +12418,28 @@
             <w:r>
               <w:t>0</w:t>
             </w:r>
+          </w:p>
+        </w:tc>
+        <w:tc>
+          <w:tcPr>
+            <w:tcW w:w="709" w:type="dxa"/>
+            <w:vAlign w:val="center"/>
+          </w:tcPr>
+          <w:p>
+            <w:pPr>
+              <w:jc w:val="center"/>
+            </w:pPr>
+          </w:p>
+        </w:tc>
+        <w:tc>
+          <w:tcPr>
+            <w:tcW w:w="709" w:type="dxa"/>
+            <w:vAlign w:val="center"/>
+          </w:tcPr>
+          <w:p>
+            <w:pPr>
+              <w:jc w:val="center"/>
+            </w:pPr>
           </w:p>
         </w:tc>
       </w:tr>
@@ -12170,7 +12476,7 @@
                           <pic:cNvPicPr/>
                         </pic:nvPicPr>
                         <pic:blipFill>
-                          <a:blip r:embed="rId135"/>
+                          <a:blip r:embed="rId136"/>
                           <a:stretch>
                             <a:fillRect/>
                           </a:stretch>
@@ -12224,7 +12530,7 @@
                           <pic:cNvPicPr/>
                         </pic:nvPicPr>
                         <pic:blipFill>
-                          <a:blip r:embed="rId136"/>
+                          <a:blip r:embed="rId137"/>
                           <a:stretch>
                             <a:fillRect/>
                           </a:stretch>
@@ -12299,6 +12605,28 @@
             <w:r>
               <w:t>0</w:t>
             </w:r>
+          </w:p>
+        </w:tc>
+        <w:tc>
+          <w:tcPr>
+            <w:tcW w:w="709" w:type="dxa"/>
+            <w:vAlign w:val="center"/>
+          </w:tcPr>
+          <w:p>
+            <w:pPr>
+              <w:jc w:val="center"/>
+            </w:pPr>
+          </w:p>
+        </w:tc>
+        <w:tc>
+          <w:tcPr>
+            <w:tcW w:w="709" w:type="dxa"/>
+            <w:vAlign w:val="center"/>
+          </w:tcPr>
+          <w:p>
+            <w:pPr>
+              <w:jc w:val="center"/>
+            </w:pPr>
           </w:p>
         </w:tc>
       </w:tr>
@@ -12335,7 +12663,7 @@
                           <pic:cNvPicPr/>
                         </pic:nvPicPr>
                         <pic:blipFill>
-                          <a:blip r:embed="rId137"/>
+                          <a:blip r:embed="rId138"/>
                           <a:stretch>
                             <a:fillRect/>
                           </a:stretch>
@@ -12389,7 +12717,7 @@
                           <pic:cNvPicPr/>
                         </pic:nvPicPr>
                         <pic:blipFill>
-                          <a:blip r:embed="rId138"/>
+                          <a:blip r:embed="rId139"/>
                           <a:stretch>
                             <a:fillRect/>
                           </a:stretch>
@@ -12464,6 +12792,28 @@
             <w:r>
               <w:t>0</w:t>
             </w:r>
+          </w:p>
+        </w:tc>
+        <w:tc>
+          <w:tcPr>
+            <w:tcW w:w="709" w:type="dxa"/>
+            <w:vAlign w:val="center"/>
+          </w:tcPr>
+          <w:p>
+            <w:pPr>
+              <w:jc w:val="center"/>
+            </w:pPr>
+          </w:p>
+        </w:tc>
+        <w:tc>
+          <w:tcPr>
+            <w:tcW w:w="709" w:type="dxa"/>
+            <w:vAlign w:val="center"/>
+          </w:tcPr>
+          <w:p>
+            <w:pPr>
+              <w:jc w:val="center"/>
+            </w:pPr>
           </w:p>
         </w:tc>
       </w:tr>
@@ -12498,7 +12848,7 @@
                           <pic:cNvPicPr/>
                         </pic:nvPicPr>
                         <pic:blipFill>
-                          <a:blip r:embed="rId139"/>
+                          <a:blip r:embed="rId140"/>
                           <a:stretch>
                             <a:fillRect/>
                           </a:stretch>
@@ -12549,7 +12899,7 @@
                           <pic:cNvPicPr/>
                         </pic:nvPicPr>
                         <pic:blipFill>
-                          <a:blip r:embed="rId140"/>
+                          <a:blip r:embed="rId141"/>
                           <a:stretch>
                             <a:fillRect/>
                           </a:stretch>
@@ -12624,6 +12974,28 @@
             <w:r>
               <w:t>64</w:t>
             </w:r>
+          </w:p>
+        </w:tc>
+        <w:tc>
+          <w:tcPr>
+            <w:tcW w:w="709" w:type="dxa"/>
+            <w:vAlign w:val="center"/>
+          </w:tcPr>
+          <w:p>
+            <w:pPr>
+              <w:jc w:val="center"/>
+            </w:pPr>
+          </w:p>
+        </w:tc>
+        <w:tc>
+          <w:tcPr>
+            <w:tcW w:w="709" w:type="dxa"/>
+            <w:vAlign w:val="center"/>
+          </w:tcPr>
+          <w:p>
+            <w:pPr>
+              <w:jc w:val="center"/>
+            </w:pPr>
           </w:p>
         </w:tc>
       </w:tr>
@@ -12657,7 +13029,7 @@
                           <pic:cNvPicPr/>
                         </pic:nvPicPr>
                         <pic:blipFill>
-                          <a:blip r:embed="rId141"/>
+                          <a:blip r:embed="rId142"/>
                           <a:stretch>
                             <a:fillRect/>
                           </a:stretch>
@@ -12708,7 +13080,7 @@
                           <pic:cNvPicPr/>
                         </pic:nvPicPr>
                         <pic:blipFill>
-                          <a:blip r:embed="rId142"/>
+                          <a:blip r:embed="rId143"/>
                           <a:stretch>
                             <a:fillRect/>
                           </a:stretch>
@@ -12783,6 +13155,28 @@
             <w:r>
               <w:t>96</w:t>
             </w:r>
+          </w:p>
+        </w:tc>
+        <w:tc>
+          <w:tcPr>
+            <w:tcW w:w="709" w:type="dxa"/>
+            <w:vAlign w:val="center"/>
+          </w:tcPr>
+          <w:p>
+            <w:pPr>
+              <w:jc w:val="center"/>
+            </w:pPr>
+          </w:p>
+        </w:tc>
+        <w:tc>
+          <w:tcPr>
+            <w:tcW w:w="709" w:type="dxa"/>
+            <w:vAlign w:val="center"/>
+          </w:tcPr>
+          <w:p>
+            <w:pPr>
+              <w:jc w:val="center"/>
+            </w:pPr>
           </w:p>
         </w:tc>
       </w:tr>

</xml_diff>

<commit_message>
melhoria e simplificação de movimentos do player
</commit_message>
<xml_diff>
--- a/src/diversos/docs/MappingTiles.docx
+++ b/src/diversos/docs/MappingTiles.docx
@@ -7270,6 +7270,9 @@
               <w:t>corEscadaTopo</w:t>
             </w:r>
             <w:proofErr w:type="spellEnd"/>
+            <w:r>
+              <w:t xml:space="preserve"> (tipo 3)</w:t>
+            </w:r>
           </w:p>
         </w:tc>
         <w:tc>
@@ -7429,6 +7432,9 @@
               <w:t>corEscada</w:t>
             </w:r>
             <w:proofErr w:type="spellEnd"/>
+            <w:r>
+              <w:t xml:space="preserve"> (tipo 2)</w:t>
+            </w:r>
           </w:p>
         </w:tc>
         <w:tc>
@@ -7588,6 +7594,9 @@
               <w:t>corEscadaBase</w:t>
             </w:r>
             <w:proofErr w:type="spellEnd"/>
+            <w:r>
+              <w:t xml:space="preserve"> (tipo 1)</w:t>
+            </w:r>
           </w:p>
         </w:tc>
         <w:tc>
@@ -7765,6 +7774,9 @@
               <w:t>Topo</w:t>
             </w:r>
             <w:proofErr w:type="spellEnd"/>
+            <w:r>
+              <w:t xml:space="preserve"> (tipo 3)</w:t>
+            </w:r>
           </w:p>
         </w:tc>
         <w:tc>
@@ -7936,6 +7948,9 @@
               <w:t>Escada</w:t>
             </w:r>
             <w:proofErr w:type="spellEnd"/>
+            <w:r>
+              <w:t xml:space="preserve"> (tipo 2)</w:t>
+            </w:r>
           </w:p>
         </w:tc>
         <w:tc>
@@ -8113,6 +8128,9 @@
               <w:t>Base</w:t>
             </w:r>
             <w:proofErr w:type="spellEnd"/>
+            <w:r>
+              <w:t xml:space="preserve"> (tipo 1)</w:t>
+            </w:r>
           </w:p>
         </w:tc>
         <w:tc>

</xml_diff>